<commit_message>
added config center to document
</commit_message>
<xml_diff>
--- a/Documents/documents/dockloud.docx
+++ b/Documents/documents/dockloud.docx
@@ -76,6 +76,7 @@
                         <w:sz w:val="24"/>
                       </w:rPr>
                     </w:pPr>
+                    <w:proofErr w:type="spellStart"/>
                     <w:r>
                       <w:rPr>
                         <w:rFonts w:ascii="楷体" w:eastAsia="楷体" w:hAnsi="楷体"/>
@@ -85,6 +86,7 @@
                       </w:rPr>
                       <w:t>Pactera</w:t>
                     </w:r>
+                    <w:proofErr w:type="spellEnd"/>
                   </w:p>
                 </w:tc>
               </w:sdtContent>
@@ -133,6 +135,7 @@
                       </w:rPr>
                       <w:t>可持续集成的</w:t>
                     </w:r>
+                    <w:proofErr w:type="gramStart"/>
                     <w:r>
                       <w:rPr>
                         <w:rFonts w:ascii="楷体" w:eastAsia="楷体" w:hAnsi="楷体" w:cstheme="majorBidi"/>
@@ -142,6 +145,7 @@
                       </w:rPr>
                       <w:t>微服务</w:t>
                     </w:r>
+                    <w:proofErr w:type="gramEnd"/>
                     <w:r>
                       <w:rPr>
                         <w:rFonts w:ascii="楷体" w:eastAsia="楷体" w:hAnsi="楷体" w:cstheme="majorBidi" w:hint="eastAsia"/>
@@ -201,7 +205,17 @@
                         <w:sz w:val="24"/>
                         <w:szCs w:val="24"/>
                       </w:rPr>
-                      <w:t>基于Spring</w:t>
+                      <w:t>基于</w:t>
+                    </w:r>
+                    <w:proofErr w:type="spellStart"/>
+                    <w:r>
+                      <w:rPr>
+                        <w:rFonts w:ascii="楷体" w:eastAsia="楷体" w:hAnsi="楷体" w:hint="eastAsia"/>
+                        <w:color w:val="2E74B5" w:themeColor="accent1" w:themeShade="BF"/>
+                        <w:sz w:val="24"/>
+                        <w:szCs w:val="24"/>
+                      </w:rPr>
+                      <w:t>Spring</w:t>
                     </w:r>
                     <w:r>
                       <w:rPr>
@@ -210,7 +224,17 @@
                         <w:sz w:val="24"/>
                         <w:szCs w:val="24"/>
                       </w:rPr>
-                      <w:t>Cloud,Docker,Jenkins实现</w:t>
+                      <w:t>Cloud,Docker,Jenkins</w:t>
+                    </w:r>
+                    <w:proofErr w:type="spellEnd"/>
+                    <w:r>
+                      <w:rPr>
+                        <w:rFonts w:ascii="楷体" w:eastAsia="楷体" w:hAnsi="楷体"/>
+                        <w:color w:val="2E74B5" w:themeColor="accent1" w:themeShade="BF"/>
+                        <w:sz w:val="24"/>
+                        <w:szCs w:val="24"/>
+                      </w:rPr>
+                      <w:t>实现</w:t>
                     </w:r>
                   </w:p>
                 </w:tc>
@@ -360,7 +384,7 @@
           <w:rFonts w:ascii="楷体" w:eastAsia="楷体" w:hAnsi="楷体"/>
         </w:rPr>
       </w:pPr>
-      <w:bookmarkStart w:id="0" w:name="_Toc494652487"/>
+      <w:bookmarkStart w:id="0" w:name="_Toc494665228"/>
       <w:r>
         <w:rPr>
           <w:rFonts w:ascii="楷体" w:eastAsia="楷体" w:hAnsi="楷体" w:hint="eastAsia"/>
@@ -457,7 +481,16 @@
           <w:sz w:val="28"/>
           <w:szCs w:val="28"/>
         </w:rPr>
-        <w:t>是一种独立</w:t>
+        <w:t>是一种</w:t>
+      </w:r>
+      <w:proofErr w:type="gramStart"/>
+      <w:r>
+        <w:rPr>
+          <w:rFonts w:ascii="楷体" w:eastAsia="楷体" w:hAnsi="楷体"/>
+          <w:sz w:val="28"/>
+          <w:szCs w:val="28"/>
+        </w:rPr>
+        <w:t>独立</w:t>
       </w:r>
       <w:r>
         <w:rPr>
@@ -467,6 +500,7 @@
         </w:rPr>
         <w:t>部署</w:t>
       </w:r>
+      <w:proofErr w:type="gramEnd"/>
       <w:r>
         <w:rPr>
           <w:rFonts w:ascii="楷体" w:eastAsia="楷体" w:hAnsi="楷体"/>
@@ -869,6 +903,7 @@
           <w:szCs w:val="28"/>
         </w:rPr>
       </w:pPr>
+      <w:proofErr w:type="gramStart"/>
       <w:r>
         <w:rPr>
           <w:rFonts w:ascii="楷体" w:eastAsia="楷体" w:hAnsi="楷体" w:hint="eastAsia"/>
@@ -877,6 +912,7 @@
         </w:rPr>
         <w:t>微服务</w:t>
       </w:r>
+      <w:proofErr w:type="gramEnd"/>
       <w:r>
         <w:rPr>
           <w:rFonts w:ascii="楷体" w:eastAsia="楷体" w:hAnsi="楷体" w:hint="eastAsia"/>
@@ -1216,13 +1252,23 @@
         </w:rPr>
         <w:t>在</w:t>
       </w:r>
-      <w:r>
-        <w:rPr>
-          <w:rFonts w:ascii="楷体" w:eastAsia="楷体" w:hAnsi="楷体"/>
-          <w:sz w:val="28"/>
-          <w:szCs w:val="28"/>
-        </w:rPr>
-        <w:t>云环境蓬勃发展的今天，</w:t>
+      <w:proofErr w:type="gramStart"/>
+      <w:r>
+        <w:rPr>
+          <w:rFonts w:ascii="楷体" w:eastAsia="楷体" w:hAnsi="楷体"/>
+          <w:sz w:val="28"/>
+          <w:szCs w:val="28"/>
+        </w:rPr>
+        <w:t>云环境</w:t>
+      </w:r>
+      <w:proofErr w:type="gramEnd"/>
+      <w:r>
+        <w:rPr>
+          <w:rFonts w:ascii="楷体" w:eastAsia="楷体" w:hAnsi="楷体"/>
+          <w:sz w:val="28"/>
+          <w:szCs w:val="28"/>
+        </w:rPr>
+        <w:t>蓬勃发展的今天，</w:t>
       </w:r>
       <w:r>
         <w:rPr>
@@ -1272,6 +1318,7 @@
         </w:rPr>
         <w:t>不同的</w:t>
       </w:r>
+      <w:proofErr w:type="gramStart"/>
       <w:r>
         <w:rPr>
           <w:rFonts w:ascii="楷体" w:eastAsia="楷体" w:hAnsi="楷体" w:hint="eastAsia"/>
@@ -1280,6 +1327,7 @@
         </w:rPr>
         <w:t>云环境</w:t>
       </w:r>
+      <w:proofErr w:type="gramEnd"/>
       <w:r>
         <w:rPr>
           <w:rFonts w:ascii="楷体" w:eastAsia="楷体" w:hAnsi="楷体"/>
@@ -1313,8 +1361,18 @@
           <w:sz w:val="28"/>
           <w:szCs w:val="28"/>
         </w:rPr>
-        <w:t>将基于SpringCloud</w:t>
-      </w:r>
+        <w:t>将基于</w:t>
+      </w:r>
+      <w:proofErr w:type="spellStart"/>
+      <w:r>
+        <w:rPr>
+          <w:rFonts w:ascii="楷体" w:eastAsia="楷体" w:hAnsi="楷体"/>
+          <w:sz w:val="28"/>
+          <w:szCs w:val="28"/>
+        </w:rPr>
+        <w:t>SpringCloud</w:t>
+      </w:r>
+      <w:proofErr w:type="spellEnd"/>
       <w:r>
         <w:rPr>
           <w:rFonts w:ascii="楷体" w:eastAsia="楷体" w:hAnsi="楷体" w:hint="eastAsia"/>
@@ -1329,7 +1387,25 @@
           <w:sz w:val="28"/>
           <w:szCs w:val="28"/>
         </w:rPr>
-        <w:t>应用层），Docker（工作容器</w:t>
+        <w:t>应用层），</w:t>
+      </w:r>
+      <w:proofErr w:type="spellStart"/>
+      <w:r>
+        <w:rPr>
+          <w:rFonts w:ascii="楷体" w:eastAsia="楷体" w:hAnsi="楷体"/>
+          <w:sz w:val="28"/>
+          <w:szCs w:val="28"/>
+        </w:rPr>
+        <w:t>Docker</w:t>
+      </w:r>
+      <w:proofErr w:type="spellEnd"/>
+      <w:r>
+        <w:rPr>
+          <w:rFonts w:ascii="楷体" w:eastAsia="楷体" w:hAnsi="楷体"/>
+          <w:sz w:val="28"/>
+          <w:szCs w:val="28"/>
+        </w:rPr>
+        <w:t>（工作容器</w:t>
       </w:r>
       <w:r>
         <w:rPr>
@@ -1434,6 +1510,11 @@
     <w:sdt>
       <w:sdtPr>
         <w:rPr>
+          <w:rFonts w:asciiTheme="minorHAnsi" w:eastAsiaTheme="minorEastAsia" w:hAnsiTheme="minorHAnsi" w:cstheme="minorBidi"/>
+          <w:color w:val="auto"/>
+          <w:kern w:val="2"/>
+          <w:sz w:val="21"/>
+          <w:szCs w:val="22"/>
           <w:lang w:val="zh-CN"/>
         </w:rPr>
         <w:id w:val="717550412"/>
@@ -1444,13 +1525,8 @@
       </w:sdtPr>
       <w:sdtEndPr>
         <w:rPr>
-          <w:rFonts w:asciiTheme="minorHAnsi" w:eastAsiaTheme="minorEastAsia" w:hAnsiTheme="minorHAnsi" w:cstheme="minorBidi"/>
           <w:b/>
           <w:bCs/>
-          <w:color w:val="auto"/>
-          <w:kern w:val="2"/>
-          <w:sz w:val="21"/>
-          <w:szCs w:val="22"/>
         </w:rPr>
       </w:sdtEndPr>
       <w:sdtContent>
@@ -1484,7 +1560,7 @@
           <w:r>
             <w:fldChar w:fldCharType="separate"/>
           </w:r>
-          <w:hyperlink w:anchor="_Toc494652487" w:history="1">
+          <w:hyperlink w:anchor="_Toc494665228" w:history="1">
             <w:r>
               <w:rPr>
                 <w:rStyle w:val="a7"/>
@@ -1512,7 +1588,7 @@
                 <w:noProof/>
                 <w:webHidden/>
               </w:rPr>
-              <w:instrText xml:space="preserve"> PAGEREF _Toc494652487 \h </w:instrText>
+              <w:instrText xml:space="preserve"> PAGEREF _Toc494665228 \h </w:instrText>
             </w:r>
             <w:r>
               <w:rPr>
@@ -1554,7 +1630,7 @@
               <w:noProof/>
             </w:rPr>
           </w:pPr>
-          <w:hyperlink w:anchor="_Toc494652488" w:history="1">
+          <w:hyperlink w:anchor="_Toc494665229" w:history="1">
             <w:r>
               <w:rPr>
                 <w:rStyle w:val="a7"/>
@@ -1596,7 +1672,7 @@
                 <w:noProof/>
                 <w:webHidden/>
               </w:rPr>
-              <w:instrText xml:space="preserve"> PAGEREF _Toc494652488 \h </w:instrText>
+              <w:instrText xml:space="preserve"> PAGEREF _Toc494665229 \h </w:instrText>
             </w:r>
             <w:r>
               <w:rPr>
@@ -1638,7 +1714,7 @@
               <w:noProof/>
             </w:rPr>
           </w:pPr>
-          <w:hyperlink w:anchor="_Toc494652489" w:history="1">
+          <w:hyperlink w:anchor="_Toc494665230" w:history="1">
             <w:r>
               <w:rPr>
                 <w:rStyle w:val="a7"/>
@@ -1688,7 +1764,7 @@
                 <w:noProof/>
                 <w:webHidden/>
               </w:rPr>
-              <w:instrText xml:space="preserve"> PAGEREF _Toc494652489 \h </w:instrText>
+              <w:instrText xml:space="preserve"> PAGEREF _Toc494665230 \h </w:instrText>
             </w:r>
             <w:r>
               <w:rPr>
@@ -1729,7 +1805,7 @@
               <w:noProof/>
             </w:rPr>
           </w:pPr>
-          <w:hyperlink w:anchor="_Toc494652490" w:history="1">
+          <w:hyperlink w:anchor="_Toc494665231" w:history="1">
             <w:r>
               <w:rPr>
                 <w:rStyle w:val="a7"/>
@@ -1765,7 +1841,7 @@
                 <w:noProof/>
                 <w:webHidden/>
               </w:rPr>
-              <w:instrText xml:space="preserve"> PAGEREF _Toc494652490 \h </w:instrText>
+              <w:instrText xml:space="preserve"> PAGEREF _Toc494665231 \h </w:instrText>
             </w:r>
             <w:r>
               <w:rPr>
@@ -1807,13 +1883,13 @@
               <w:noProof/>
             </w:rPr>
           </w:pPr>
-          <w:hyperlink w:anchor="_Toc494652491" w:history="1">
+          <w:hyperlink w:anchor="_Toc494665232" w:history="1">
             <w:r>
               <w:rPr>
                 <w:rStyle w:val="a7"/>
                 <w:noProof/>
               </w:rPr>
-              <w:t>2.1.2</w:t>
+              <w:t>2.1.1</w:t>
             </w:r>
             <w:r>
               <w:rPr>
@@ -1826,7 +1902,7 @@
                 <w:rStyle w:val="a7"/>
                 <w:noProof/>
               </w:rPr>
-              <w:t>application.properties</w:t>
+              <w:t>pom.xml</w:t>
             </w:r>
             <w:r>
               <w:rPr>
@@ -1847,7 +1923,7 @@
                 <w:noProof/>
                 <w:webHidden/>
               </w:rPr>
-              <w:instrText xml:space="preserve"> PAGEREF _Toc494652491 \h </w:instrText>
+              <w:instrText xml:space="preserve"> PAGEREF _Toc494665232 \h </w:instrText>
             </w:r>
             <w:r>
               <w:rPr>
@@ -1889,13 +1965,13 @@
               <w:noProof/>
             </w:rPr>
           </w:pPr>
-          <w:hyperlink w:anchor="_Toc494652492" w:history="1">
+          <w:hyperlink w:anchor="_Toc494665233" w:history="1">
             <w:r>
               <w:rPr>
                 <w:rStyle w:val="a7"/>
                 <w:noProof/>
               </w:rPr>
-              <w:t>2.1.3</w:t>
+              <w:t>2.1.2</w:t>
             </w:r>
             <w:r>
               <w:rPr>
@@ -1929,7 +2005,7 @@
                 <w:noProof/>
                 <w:webHidden/>
               </w:rPr>
-              <w:instrText xml:space="preserve"> PAGEREF _Toc494652492 \h </w:instrText>
+              <w:instrText xml:space="preserve"> PAGEREF _Toc494665233 \h </w:instrText>
             </w:r>
             <w:r>
               <w:rPr>
@@ -1971,13 +2047,13 @@
               <w:noProof/>
             </w:rPr>
           </w:pPr>
-          <w:hyperlink w:anchor="_Toc494652493" w:history="1">
+          <w:hyperlink w:anchor="_Toc494665234" w:history="1">
             <w:r>
               <w:rPr>
                 <w:rStyle w:val="a7"/>
                 <w:noProof/>
               </w:rPr>
-              <w:t>2.1.4</w:t>
+              <w:t>2.1.3</w:t>
             </w:r>
             <w:r>
               <w:rPr>
@@ -2011,7 +2087,7 @@
                 <w:noProof/>
                 <w:webHidden/>
               </w:rPr>
-              <w:instrText xml:space="preserve"> PAGEREF _Toc494652493 \h </w:instrText>
+              <w:instrText xml:space="preserve"> PAGEREF _Toc494665234 \h </w:instrText>
             </w:r>
             <w:r>
               <w:rPr>
@@ -2032,6 +2108,331 @@
                 <w:webHidden/>
               </w:rPr>
               <w:t>5</w:t>
+            </w:r>
+            <w:r>
+              <w:rPr>
+                <w:noProof/>
+                <w:webHidden/>
+              </w:rPr>
+              <w:fldChar w:fldCharType="end"/>
+            </w:r>
+          </w:hyperlink>
+          <w:bookmarkStart w:id="1" w:name="_GoBack"/>
+          <w:bookmarkEnd w:id="1"/>
+        </w:p>
+        <w:p>
+          <w:pPr>
+            <w:pStyle w:val="20"/>
+            <w:tabs>
+              <w:tab w:val="right" w:leader="dot" w:pos="8296"/>
+            </w:tabs>
+            <w:rPr>
+              <w:noProof/>
+            </w:rPr>
+          </w:pPr>
+          <w:hyperlink w:anchor="_Toc494665235" w:history="1">
+            <w:r>
+              <w:rPr>
+                <w:rStyle w:val="a7"/>
+                <w:rFonts w:ascii="楷体" w:eastAsia="楷体" w:hAnsi="楷体"/>
+                <w:noProof/>
+              </w:rPr>
+              <w:t xml:space="preserve">2.2 </w:t>
+            </w:r>
+            <w:r>
+              <w:rPr>
+                <w:rStyle w:val="a7"/>
+                <w:rFonts w:ascii="楷体" w:eastAsia="楷体" w:hAnsi="楷体" w:hint="eastAsia"/>
+                <w:noProof/>
+              </w:rPr>
+              <w:t>配置中心</w:t>
+            </w:r>
+            <w:r>
+              <w:rPr>
+                <w:noProof/>
+                <w:webHidden/>
+              </w:rPr>
+              <w:tab/>
+            </w:r>
+            <w:r>
+              <w:rPr>
+                <w:noProof/>
+                <w:webHidden/>
+              </w:rPr>
+              <w:fldChar w:fldCharType="begin"/>
+            </w:r>
+            <w:r>
+              <w:rPr>
+                <w:noProof/>
+                <w:webHidden/>
+              </w:rPr>
+              <w:instrText xml:space="preserve"> PAGEREF _Toc494665235 \h </w:instrText>
+            </w:r>
+            <w:r>
+              <w:rPr>
+                <w:noProof/>
+                <w:webHidden/>
+              </w:rPr>
+            </w:r>
+            <w:r>
+              <w:rPr>
+                <w:noProof/>
+                <w:webHidden/>
+              </w:rPr>
+              <w:fldChar w:fldCharType="separate"/>
+            </w:r>
+            <w:r>
+              <w:rPr>
+                <w:noProof/>
+                <w:webHidden/>
+              </w:rPr>
+              <w:t>7</w:t>
+            </w:r>
+            <w:r>
+              <w:rPr>
+                <w:noProof/>
+                <w:webHidden/>
+              </w:rPr>
+              <w:fldChar w:fldCharType="end"/>
+            </w:r>
+          </w:hyperlink>
+        </w:p>
+        <w:p>
+          <w:pPr>
+            <w:pStyle w:val="30"/>
+            <w:tabs>
+              <w:tab w:val="left" w:pos="1680"/>
+              <w:tab w:val="right" w:leader="dot" w:pos="8296"/>
+            </w:tabs>
+            <w:rPr>
+              <w:noProof/>
+            </w:rPr>
+          </w:pPr>
+          <w:hyperlink w:anchor="_Toc494665236" w:history="1">
+            <w:r>
+              <w:rPr>
+                <w:rStyle w:val="a7"/>
+                <w:noProof/>
+              </w:rPr>
+              <w:t>2.2.1</w:t>
+            </w:r>
+            <w:r>
+              <w:rPr>
+                <w:noProof/>
+              </w:rPr>
+              <w:tab/>
+            </w:r>
+            <w:r>
+              <w:rPr>
+                <w:rStyle w:val="a7"/>
+                <w:noProof/>
+              </w:rPr>
+              <w:t>application.properties</w:t>
+            </w:r>
+            <w:r>
+              <w:rPr>
+                <w:noProof/>
+                <w:webHidden/>
+              </w:rPr>
+              <w:tab/>
+            </w:r>
+            <w:r>
+              <w:rPr>
+                <w:noProof/>
+                <w:webHidden/>
+              </w:rPr>
+              <w:fldChar w:fldCharType="begin"/>
+            </w:r>
+            <w:r>
+              <w:rPr>
+                <w:noProof/>
+                <w:webHidden/>
+              </w:rPr>
+              <w:instrText xml:space="preserve"> PAGEREF _Toc494665236 \h </w:instrText>
+            </w:r>
+            <w:r>
+              <w:rPr>
+                <w:noProof/>
+                <w:webHidden/>
+              </w:rPr>
+            </w:r>
+            <w:r>
+              <w:rPr>
+                <w:noProof/>
+                <w:webHidden/>
+              </w:rPr>
+              <w:fldChar w:fldCharType="separate"/>
+            </w:r>
+            <w:r>
+              <w:rPr>
+                <w:noProof/>
+                <w:webHidden/>
+              </w:rPr>
+              <w:t>7</w:t>
+            </w:r>
+            <w:r>
+              <w:rPr>
+                <w:noProof/>
+                <w:webHidden/>
+              </w:rPr>
+              <w:fldChar w:fldCharType="end"/>
+            </w:r>
+          </w:hyperlink>
+        </w:p>
+        <w:p>
+          <w:pPr>
+            <w:pStyle w:val="30"/>
+            <w:tabs>
+              <w:tab w:val="left" w:pos="1680"/>
+              <w:tab w:val="right" w:leader="dot" w:pos="8296"/>
+            </w:tabs>
+            <w:rPr>
+              <w:noProof/>
+            </w:rPr>
+          </w:pPr>
+          <w:hyperlink w:anchor="_Toc494665237" w:history="1">
+            <w:r>
+              <w:rPr>
+                <w:rStyle w:val="a7"/>
+                <w:noProof/>
+              </w:rPr>
+              <w:t>2.2.2</w:t>
+            </w:r>
+            <w:r>
+              <w:rPr>
+                <w:noProof/>
+              </w:rPr>
+              <w:tab/>
+            </w:r>
+            <w:r>
+              <w:rPr>
+                <w:rStyle w:val="a7"/>
+                <w:noProof/>
+              </w:rPr>
+              <w:t>application-dev.properties</w:t>
+            </w:r>
+            <w:r>
+              <w:rPr>
+                <w:noProof/>
+                <w:webHidden/>
+              </w:rPr>
+              <w:tab/>
+            </w:r>
+            <w:r>
+              <w:rPr>
+                <w:noProof/>
+                <w:webHidden/>
+              </w:rPr>
+              <w:fldChar w:fldCharType="begin"/>
+            </w:r>
+            <w:r>
+              <w:rPr>
+                <w:noProof/>
+                <w:webHidden/>
+              </w:rPr>
+              <w:instrText xml:space="preserve"> PAGEREF _Toc494665237 \h </w:instrText>
+            </w:r>
+            <w:r>
+              <w:rPr>
+                <w:noProof/>
+                <w:webHidden/>
+              </w:rPr>
+            </w:r>
+            <w:r>
+              <w:rPr>
+                <w:noProof/>
+                <w:webHidden/>
+              </w:rPr>
+              <w:fldChar w:fldCharType="separate"/>
+            </w:r>
+            <w:r>
+              <w:rPr>
+                <w:noProof/>
+                <w:webHidden/>
+              </w:rPr>
+              <w:t>7</w:t>
+            </w:r>
+            <w:r>
+              <w:rPr>
+                <w:noProof/>
+                <w:webHidden/>
+              </w:rPr>
+              <w:fldChar w:fldCharType="end"/>
+            </w:r>
+          </w:hyperlink>
+        </w:p>
+        <w:p>
+          <w:pPr>
+            <w:pStyle w:val="30"/>
+            <w:tabs>
+              <w:tab w:val="left" w:pos="1680"/>
+              <w:tab w:val="right" w:leader="dot" w:pos="8296"/>
+            </w:tabs>
+            <w:rPr>
+              <w:noProof/>
+            </w:rPr>
+          </w:pPr>
+          <w:hyperlink w:anchor="_Toc494665238" w:history="1">
+            <w:r>
+              <w:rPr>
+                <w:rStyle w:val="a7"/>
+                <w:noProof/>
+              </w:rPr>
+              <w:t>2.2.3</w:t>
+            </w:r>
+            <w:r>
+              <w:rPr>
+                <w:noProof/>
+              </w:rPr>
+              <w:tab/>
+            </w:r>
+            <w:r>
+              <w:rPr>
+                <w:rStyle w:val="a7"/>
+                <w:noProof/>
+              </w:rPr>
+              <w:t>Application.java</w:t>
+            </w:r>
+            <w:r>
+              <w:rPr>
+                <w:noProof/>
+                <w:webHidden/>
+              </w:rPr>
+              <w:tab/>
+            </w:r>
+            <w:r>
+              <w:rPr>
+                <w:noProof/>
+                <w:webHidden/>
+              </w:rPr>
+              <w:fldChar w:fldCharType="begin"/>
+            </w:r>
+            <w:r>
+              <w:rPr>
+                <w:noProof/>
+                <w:webHidden/>
+              </w:rPr>
+              <w:instrText xml:space="preserve"> PAGEREF _Toc494665238 \h </w:instrText>
+            </w:r>
+            <w:r>
+              <w:rPr>
+                <w:noProof/>
+                <w:webHidden/>
+              </w:rPr>
+            </w:r>
+            <w:r>
+              <w:rPr>
+                <w:noProof/>
+                <w:webHidden/>
+              </w:rPr>
+              <w:fldChar w:fldCharType="separate"/>
+            </w:r>
+            <w:r>
+              <w:rPr>
+                <w:noProof/>
+                <w:webHidden/>
+              </w:rPr>
+              <w:t>7</w:t>
             </w:r>
             <w:r>
               <w:rPr>
@@ -2084,7 +2485,7 @@
           <w:rFonts w:ascii="楷体" w:eastAsia="楷体" w:hAnsi="楷体"/>
         </w:rPr>
       </w:pPr>
-      <w:bookmarkStart w:id="1" w:name="_Toc494652488"/>
+      <w:bookmarkStart w:id="2" w:name="_Toc494665229"/>
       <w:r>
         <w:rPr>
           <w:rFonts w:ascii="楷体" w:eastAsia="楷体" w:hAnsi="楷体" w:hint="eastAsia"/>
@@ -2092,7 +2493,7 @@
         <w:lastRenderedPageBreak/>
         <w:t>结构</w:t>
       </w:r>
-      <w:bookmarkEnd w:id="1"/>
+      <w:bookmarkEnd w:id="2"/>
     </w:p>
     <w:p>
       <w:pPr>
@@ -2119,7 +2520,23 @@
           <w:rFonts w:ascii="楷体" w:eastAsia="楷体" w:hAnsi="楷体"/>
           <w:sz w:val="28"/>
         </w:rPr>
-        <w:t>服务运行在独立的Docker容器中</w:t>
+        <w:t>服务运行在独立的</w:t>
+      </w:r>
+      <w:proofErr w:type="spellStart"/>
+      <w:r>
+        <w:rPr>
+          <w:rFonts w:ascii="楷体" w:eastAsia="楷体" w:hAnsi="楷体"/>
+          <w:sz w:val="28"/>
+        </w:rPr>
+        <w:t>Docker</w:t>
+      </w:r>
+      <w:proofErr w:type="spellEnd"/>
+      <w:r>
+        <w:rPr>
+          <w:rFonts w:ascii="楷体" w:eastAsia="楷体" w:hAnsi="楷体"/>
+          <w:sz w:val="28"/>
+        </w:rPr>
+        <w:t>容器中</w:t>
       </w:r>
     </w:p>
     <w:p>
@@ -2304,7 +2721,8 @@
           <w:rFonts w:ascii="楷体" w:eastAsia="楷体" w:hAnsi="楷体"/>
         </w:rPr>
       </w:pPr>
-      <w:bookmarkStart w:id="2" w:name="_Toc494652489"/>
+      <w:bookmarkStart w:id="3" w:name="_Toc494665230"/>
+      <w:proofErr w:type="spellStart"/>
       <w:r>
         <w:rPr>
           <w:rFonts w:ascii="楷体" w:eastAsia="楷体" w:hAnsi="楷体" w:hint="eastAsia"/>
@@ -2312,56 +2730,65 @@
         <w:lastRenderedPageBreak/>
         <w:t>Springcloud</w:t>
       </w:r>
+      <w:proofErr w:type="spellEnd"/>
       <w:r>
         <w:rPr>
           <w:rFonts w:ascii="楷体" w:eastAsia="楷体" w:hAnsi="楷体"/>
         </w:rPr>
         <w:t>实现</w:t>
-      </w:r>
-      <w:bookmarkEnd w:id="2"/>
-    </w:p>
-    <w:p>
-      <w:pPr>
-        <w:pStyle w:val="2"/>
-        <w:rPr>
-          <w:rFonts w:ascii="楷体" w:eastAsia="楷体" w:hAnsi="楷体"/>
-        </w:rPr>
-      </w:pPr>
-      <w:bookmarkStart w:id="3" w:name="_Toc494652490"/>
-      <w:r>
-        <w:rPr>
-          <w:rFonts w:ascii="楷体" w:eastAsia="楷体" w:hAnsi="楷体" w:hint="eastAsia"/>
-        </w:rPr>
-        <w:t xml:space="preserve">2.1 </w:t>
-      </w:r>
-      <w:r>
-        <w:rPr>
-          <w:rFonts w:ascii="楷体" w:eastAsia="楷体" w:hAnsi="楷体" w:hint="eastAsia"/>
-        </w:rPr>
-        <w:t>注册</w:t>
-      </w:r>
-      <w:r>
-        <w:rPr>
-          <w:rFonts w:ascii="楷体" w:eastAsia="楷体" w:hAnsi="楷体"/>
-        </w:rPr>
-        <w:t>中心</w:t>
       </w:r>
       <w:bookmarkEnd w:id="3"/>
     </w:p>
     <w:p>
       <w:pPr>
-        <w:rPr>
-          <w:rFonts w:ascii="楷体" w:eastAsia="楷体" w:hAnsi="楷体" w:hint="eastAsia"/>
+        <w:pStyle w:val="2"/>
+        <w:rPr>
+          <w:rFonts w:ascii="楷体" w:eastAsia="楷体" w:hAnsi="楷体"/>
+        </w:rPr>
+      </w:pPr>
+      <w:bookmarkStart w:id="4" w:name="_Toc494665231"/>
+      <w:r>
+        <w:rPr>
+          <w:rFonts w:ascii="楷体" w:eastAsia="楷体" w:hAnsi="楷体" w:hint="eastAsia"/>
+        </w:rPr>
+        <w:t xml:space="preserve">2.1 </w:t>
+      </w:r>
+      <w:r>
+        <w:rPr>
+          <w:rFonts w:ascii="楷体" w:eastAsia="楷体" w:hAnsi="楷体" w:hint="eastAsia"/>
+        </w:rPr>
+        <w:t>注册</w:t>
+      </w:r>
+      <w:r>
+        <w:rPr>
+          <w:rFonts w:ascii="楷体" w:eastAsia="楷体" w:hAnsi="楷体"/>
+        </w:rPr>
+        <w:t>中心</w:t>
+      </w:r>
+      <w:bookmarkEnd w:id="4"/>
+    </w:p>
+    <w:p>
+      <w:pPr>
+        <w:rPr>
+          <w:rFonts w:ascii="楷体" w:eastAsia="楷体" w:hAnsi="楷体"/>
         </w:rPr>
       </w:pPr>
       <w:r>
         <w:tab/>
       </w:r>
-      <w:r>
-        <w:rPr>
-          <w:rFonts w:ascii="楷体" w:eastAsia="楷体" w:hAnsi="楷体" w:hint="eastAsia"/>
-        </w:rPr>
-        <w:t>微服务框架</w:t>
+      <w:proofErr w:type="gramStart"/>
+      <w:r>
+        <w:rPr>
+          <w:rFonts w:ascii="楷体" w:eastAsia="楷体" w:hAnsi="楷体" w:hint="eastAsia"/>
+        </w:rPr>
+        <w:t>微服务</w:t>
+      </w:r>
+      <w:proofErr w:type="gramEnd"/>
+      <w:r>
+        <w:rPr>
+          <w:rFonts w:ascii="楷体" w:eastAsia="楷体" w:hAnsi="楷体" w:hint="eastAsia"/>
+        </w:rPr>
+        <w:t>框架</w:t>
       </w:r>
       <w:r>
         <w:rPr>
@@ -2463,7 +2890,21 @@
         <w:rPr>
           <w:rFonts w:ascii="楷体" w:eastAsia="楷体" w:hAnsi="楷体"/>
         </w:rPr>
-        <w:t>基于Springcloud来使用</w:t>
+        <w:t>基于</w:t>
+      </w:r>
+      <w:proofErr w:type="spellStart"/>
+      <w:r>
+        <w:rPr>
+          <w:rFonts w:ascii="楷体" w:eastAsia="楷体" w:hAnsi="楷体"/>
+        </w:rPr>
+        <w:t>Springcloud</w:t>
+      </w:r>
+      <w:proofErr w:type="spellEnd"/>
+      <w:r>
+        <w:rPr>
+          <w:rFonts w:ascii="楷体" w:eastAsia="楷体" w:hAnsi="楷体"/>
+        </w:rPr>
+        <w:t>来使用</w:t>
       </w:r>
       <w:r>
         <w:rPr>
@@ -2484,17 +2925,19 @@
         <w:pStyle w:val="3"/>
         <w:numPr>
           <w:ilvl w:val="2"/>
-          <w:numId w:val="5"/>
+          <w:numId w:val="8"/>
         </w:numPr>
       </w:pPr>
+      <w:bookmarkStart w:id="5" w:name="_Toc494665232"/>
       <w:r>
         <w:t>pom.xml</w:t>
       </w:r>
+      <w:bookmarkEnd w:id="5"/>
     </w:p>
     <w:p>
       <w:pPr>
         <w:rPr>
-          <w:rFonts w:ascii="楷体" w:eastAsia="楷体" w:hAnsi="楷体" w:hint="eastAsia"/>
+          <w:rFonts w:ascii="楷体" w:eastAsia="楷体" w:hAnsi="楷体"/>
         </w:rPr>
       </w:pPr>
       <w:r>
@@ -2533,20 +2976,55 @@
           </w:p>
           <w:p>
             <w:r>
-              <w:t xml:space="preserve">            &lt;groupId&gt;org.springframework.cloud&lt;/groupId&gt;</w:t>
+              <w:t xml:space="preserve">            &lt;</w:t>
+            </w:r>
+            <w:proofErr w:type="spellStart"/>
+            <w:r>
+              <w:t>groupId</w:t>
+            </w:r>
+            <w:proofErr w:type="spellEnd"/>
+            <w:r>
+              <w:t>&gt;</w:t>
+            </w:r>
+            <w:proofErr w:type="spellStart"/>
+            <w:r>
+              <w:t>org.springframework.cloud</w:t>
+            </w:r>
+            <w:proofErr w:type="spellEnd"/>
+            <w:r>
+              <w:t>&lt;/</w:t>
+            </w:r>
+            <w:proofErr w:type="spellStart"/>
+            <w:r>
+              <w:t>groupId</w:t>
+            </w:r>
+            <w:proofErr w:type="spellEnd"/>
+            <w:r>
+              <w:t>&gt;</w:t>
             </w:r>
           </w:p>
           <w:p>
             <w:r>
-              <w:t xml:space="preserve">            &lt;artifactId&gt;spring-cloud-starter-eureka-server&lt;/artifactId&gt;</w:t>
+              <w:t xml:space="preserve">            &lt;</w:t>
+            </w:r>
+            <w:proofErr w:type="spellStart"/>
+            <w:r>
+              <w:t>artifactId</w:t>
+            </w:r>
+            <w:proofErr w:type="spellEnd"/>
+            <w:r>
+              <w:t>&gt;spring-cloud-starter-eureka-server&lt;/</w:t>
+            </w:r>
+            <w:proofErr w:type="spellStart"/>
+            <w:r>
+              <w:t>artifactId</w:t>
+            </w:r>
+            <w:proofErr w:type="spellEnd"/>
+            <w:r>
+              <w:t>&gt;</w:t>
             </w:r>
           </w:p>
           <w:p>
-            <w:pPr>
-              <w:rPr>
-                <w:rFonts w:hint="eastAsia"/>
-              </w:rPr>
-            </w:pPr>
             <w:r>
               <w:t xml:space="preserve">        &lt;/dependency&gt;</w:t>
             </w:r>
@@ -2554,31 +3032,27 @@
         </w:tc>
       </w:tr>
     </w:tbl>
-    <w:p>
-      <w:pPr>
-        <w:rPr>
-          <w:rFonts w:hint="eastAsia"/>
-        </w:rPr>
-      </w:pPr>
-    </w:p>
+    <w:p/>
     <w:p>
       <w:pPr>
         <w:pStyle w:val="3"/>
         <w:numPr>
           <w:ilvl w:val="2"/>
-          <w:numId w:val="5"/>
+          <w:numId w:val="7"/>
         </w:numPr>
       </w:pPr>
-      <w:bookmarkStart w:id="4" w:name="_Toc494652492"/>
+      <w:bookmarkStart w:id="6" w:name="_Toc494665233"/>
+      <w:proofErr w:type="spellStart"/>
       <w:r>
         <w:t>application.properties</w:t>
       </w:r>
-      <w:bookmarkEnd w:id="4"/>
+      <w:bookmarkEnd w:id="6"/>
+      <w:proofErr w:type="spellEnd"/>
     </w:p>
     <w:p>
       <w:pPr>
         <w:rPr>
-          <w:rFonts w:ascii="楷体" w:eastAsia="楷体" w:hAnsi="楷体" w:hint="eastAsia"/>
+          <w:rFonts w:ascii="楷体" w:eastAsia="楷体" w:hAnsi="楷体"/>
         </w:rPr>
       </w:pPr>
       <w:r>
@@ -2591,7 +3065,21 @@
         <w:rPr>
           <w:rFonts w:ascii="楷体" w:eastAsia="楷体" w:hAnsi="楷体"/>
         </w:rPr>
-        <w:t>我们使用Springboot内嵌的tomcat作为容器所以</w:t>
+        <w:t>我们使用</w:t>
+      </w:r>
+      <w:proofErr w:type="spellStart"/>
+      <w:r>
+        <w:rPr>
+          <w:rFonts w:ascii="楷体" w:eastAsia="楷体" w:hAnsi="楷体"/>
+        </w:rPr>
+        <w:t>Springboot</w:t>
+      </w:r>
+      <w:proofErr w:type="spellEnd"/>
+      <w:r>
+        <w:rPr>
+          <w:rFonts w:ascii="楷体" w:eastAsia="楷体" w:hAnsi="楷体"/>
+        </w:rPr>
+        <w:t>内嵌的tomcat作为容器所以</w:t>
       </w:r>
       <w:r>
         <w:rPr>
@@ -2623,27 +3111,37 @@
             <w:shd w:val="clear" w:color="auto" w:fill="DEEAF6" w:themeFill="accent1" w:themeFillTint="33"/>
           </w:tcPr>
           <w:p>
-            <w:r>
-              <w:t>server.port=1111</w:t>
+            <w:proofErr w:type="spellStart"/>
+            <w:r>
+              <w:t>server.port</w:t>
+            </w:r>
+            <w:proofErr w:type="spellEnd"/>
+            <w:r>
+              <w:t>=1111</w:t>
             </w:r>
           </w:p>
           <w:p/>
           <w:p>
-            <w:r>
-              <w:t>eureka.client.register-with-eureka=false</w:t>
+            <w:proofErr w:type="spellStart"/>
+            <w:r>
+              <w:t>eureka.client.register</w:t>
+            </w:r>
+            <w:proofErr w:type="spellEnd"/>
+            <w:r>
+              <w:t>-with-eureka=false</w:t>
             </w:r>
           </w:p>
           <w:p>
-            <w:r>
-              <w:t>eureka.client.fetch-registry=false</w:t>
+            <w:proofErr w:type="spellStart"/>
+            <w:r>
+              <w:t>eureka.client.fetch</w:t>
+            </w:r>
+            <w:proofErr w:type="spellEnd"/>
+            <w:r>
+              <w:t>-registry=false</w:t>
             </w:r>
           </w:p>
           <w:p>
-            <w:pPr>
-              <w:rPr>
-                <w:rFonts w:hint="eastAsia"/>
-              </w:rPr>
-            </w:pPr>
             <w:r>
               <w:t>eureka.client.serviceUrl.defaultZone=http://localhost:${server.port}/eureka/</w:t>
             </w:r>
@@ -2657,10 +3155,10 @@
         <w:pStyle w:val="3"/>
         <w:numPr>
           <w:ilvl w:val="2"/>
-          <w:numId w:val="5"/>
+          <w:numId w:val="7"/>
         </w:numPr>
       </w:pPr>
-      <w:bookmarkStart w:id="5" w:name="_Toc494652493"/>
+      <w:bookmarkStart w:id="7" w:name="_Toc494665234"/>
       <w:r>
         <w:t>A</w:t>
       </w:r>
@@ -2670,19 +3168,27 @@
       <w:r>
         <w:t>java</w:t>
       </w:r>
-      <w:bookmarkEnd w:id="5"/>
+      <w:bookmarkEnd w:id="7"/>
     </w:p>
     <w:p>
       <w:pPr>
         <w:rPr>
-          <w:rFonts w:ascii="楷体" w:eastAsia="楷体" w:hAnsi="楷体" w:hint="eastAsia"/>
-        </w:rPr>
-      </w:pPr>
-      <w:r>
-        <w:rPr>
-          <w:rFonts w:ascii="楷体" w:eastAsia="楷体" w:hAnsi="楷体" w:hint="eastAsia"/>
-        </w:rPr>
-        <w:t>Springboot启动function</w:t>
+          <w:rFonts w:ascii="楷体" w:eastAsia="楷体" w:hAnsi="楷体"/>
+        </w:rPr>
+      </w:pPr>
+      <w:proofErr w:type="spellStart"/>
+      <w:r>
+        <w:rPr>
+          <w:rFonts w:ascii="楷体" w:eastAsia="楷体" w:hAnsi="楷体" w:hint="eastAsia"/>
+        </w:rPr>
+        <w:t>Springboot</w:t>
+      </w:r>
+      <w:proofErr w:type="spellEnd"/>
+      <w:r>
+        <w:rPr>
+          <w:rFonts w:ascii="楷体" w:eastAsia="楷体" w:hAnsi="楷体" w:hint="eastAsia"/>
+        </w:rPr>
+        <w:t>启动function</w:t>
       </w:r>
     </w:p>
     <w:tbl>
@@ -2702,40 +3208,42 @@
             <w:shd w:val="clear" w:color="auto" w:fill="DEEAF6" w:themeFill="accent1" w:themeFillTint="33"/>
           </w:tcPr>
           <w:p>
-            <w:pPr>
-              <w:rPr>
-                <w:rFonts w:hint="eastAsia"/>
-              </w:rPr>
-            </w:pPr>
-            <w:r>
-              <w:t>packag</w:t>
-            </w:r>
-            <w:r>
-              <w:t>e com.dockerloud.regcenter.app;</w:t>
+            <w:r>
+              <w:t xml:space="preserve">package </w:t>
+            </w:r>
+            <w:proofErr w:type="spellStart"/>
+            <w:r>
+              <w:t>com.dockerloud.regcenter.app</w:t>
+            </w:r>
+            <w:proofErr w:type="spellEnd"/>
+            <w:r>
+              <w:t>;</w:t>
             </w:r>
           </w:p>
           <w:p>
-            <w:pPr>
-              <w:rPr>
-                <w:rFonts w:hint="eastAsia"/>
-              </w:rPr>
-            </w:pPr>
-            <w:r>
-              <w:t xml:space="preserve">import </w:t>
-            </w:r>
-            <w:r>
-              <w:t>…</w:t>
+            <w:r>
+              <w:t>import …</w:t>
             </w:r>
           </w:p>
           <w:p>
             <w:r>
-              <w:t>@SpringBootApplication</w:t>
-            </w:r>
+              <w:t>@</w:t>
+            </w:r>
+            <w:proofErr w:type="spellStart"/>
+            <w:r>
+              <w:t>SpringBootApplication</w:t>
+            </w:r>
+            <w:proofErr w:type="spellEnd"/>
           </w:p>
           <w:p>
             <w:r>
-              <w:t>@EnableEurekaServer</w:t>
-            </w:r>
+              <w:t>@</w:t>
+            </w:r>
+            <w:proofErr w:type="spellStart"/>
+            <w:r>
+              <w:t>EnableEurekaServer</w:t>
+            </w:r>
+            <w:proofErr w:type="spellEnd"/>
           </w:p>
           <w:p>
             <w:r>
@@ -2744,12 +3252,44 @@
           </w:p>
           <w:p>
             <w:r>
-              <w:t xml:space="preserve">    public static void main(String[] args) {</w:t>
+              <w:t xml:space="preserve">    public static void main(String[] </w:t>
+            </w:r>
+            <w:proofErr w:type="spellStart"/>
+            <w:r>
+              <w:t>args</w:t>
+            </w:r>
+            <w:proofErr w:type="spellEnd"/>
+            <w:r>
+              <w:t>) {</w:t>
             </w:r>
           </w:p>
           <w:p>
             <w:r>
-              <w:t xml:space="preserve">        SpringApplication.run(Application.class, args);</w:t>
+              <w:t xml:space="preserve">        </w:t>
+            </w:r>
+            <w:proofErr w:type="spellStart"/>
+            <w:r>
+              <w:t>SpringApplication.run</w:t>
+            </w:r>
+            <w:proofErr w:type="spellEnd"/>
+            <w:r>
+              <w:t>(</w:t>
+            </w:r>
+            <w:proofErr w:type="spellStart"/>
+            <w:r>
+              <w:t>Application.class</w:t>
+            </w:r>
+            <w:proofErr w:type="spellEnd"/>
+            <w:r>
+              <w:t xml:space="preserve">, </w:t>
+            </w:r>
+            <w:proofErr w:type="spellStart"/>
+            <w:r>
+              <w:t>args</w:t>
+            </w:r>
+            <w:proofErr w:type="spellEnd"/>
+            <w:r>
+              <w:t>);</w:t>
             </w:r>
           </w:p>
           <w:p>
@@ -2758,11 +3298,6 @@
             </w:r>
           </w:p>
           <w:p>
-            <w:pPr>
-              <w:rPr>
-                <w:rFonts w:hint="eastAsia"/>
-              </w:rPr>
-            </w:pPr>
             <w:r>
               <w:t>}</w:t>
             </w:r>
@@ -2771,11 +3306,6 @@
       </w:tr>
     </w:tbl>
     <w:p>
-      <w:pPr>
-        <w:rPr>
-          <w:rFonts w:hint="eastAsia"/>
-        </w:rPr>
-      </w:pPr>
       <w:r>
         <w:rPr>
           <w:rFonts w:hint="eastAsia"/>
@@ -2803,8 +3333,6 @@
       <w:r>
         <w:t>看到注册中心的管理界面</w:t>
       </w:r>
-      <w:bookmarkStart w:id="6" w:name="_GoBack"/>
-      <w:bookmarkEnd w:id="6"/>
     </w:p>
     <w:p>
       <w:r>
@@ -2850,6 +3378,722 @@
     </w:p>
     <w:p>
       <w:pPr>
+        <w:widowControl/>
+        <w:jc w:val="left"/>
+      </w:pPr>
+      <w:r>
+        <w:br w:type="page"/>
+      </w:r>
+    </w:p>
+    <w:p>
+      <w:pPr>
+        <w:pStyle w:val="2"/>
+        <w:rPr>
+          <w:rFonts w:ascii="楷体" w:eastAsia="楷体" w:hAnsi="楷体" w:hint="eastAsia"/>
+        </w:rPr>
+      </w:pPr>
+      <w:bookmarkStart w:id="8" w:name="_Toc494665235"/>
+      <w:r>
+        <w:rPr>
+          <w:rFonts w:ascii="楷体" w:eastAsia="楷体" w:hAnsi="楷体" w:hint="eastAsia"/>
+        </w:rPr>
+        <w:lastRenderedPageBreak/>
+        <w:t>2.2 配置</w:t>
+      </w:r>
+      <w:r>
+        <w:rPr>
+          <w:rFonts w:ascii="楷体" w:eastAsia="楷体" w:hAnsi="楷体"/>
+        </w:rPr>
+        <w:t>中心</w:t>
+      </w:r>
+      <w:bookmarkEnd w:id="8"/>
+    </w:p>
+    <w:p>
+      <w:r>
+        <w:tab/>
+      </w:r>
+      <w:r>
+        <w:rPr>
+          <w:rFonts w:hint="eastAsia"/>
+        </w:rPr>
+        <w:t>在</w:t>
+      </w:r>
+      <w:r>
+        <w:t>实际开发中，我们经常需要</w:t>
+      </w:r>
+      <w:r>
+        <w:rPr>
+          <w:rFonts w:hint="eastAsia"/>
+        </w:rPr>
+        <w:t>在</w:t>
+      </w:r>
+      <w:r>
+        <w:t>不同的环境中使用不同的配置，例如在</w:t>
+      </w:r>
+      <w:r>
+        <w:rPr>
+          <w:rFonts w:hint="eastAsia"/>
+        </w:rPr>
+        <w:t>开发</w:t>
+      </w:r>
+      <w:r>
+        <w:t>阶段数据库连接</w:t>
+      </w:r>
+      <w:proofErr w:type="gramStart"/>
+      <w:r>
+        <w:t>池需要</w:t>
+      </w:r>
+      <w:proofErr w:type="gramEnd"/>
+      <w:r>
+        <w:t>使用</w:t>
+      </w:r>
+      <w:r>
+        <w:t>dev</w:t>
+      </w:r>
+      <w:r>
+        <w:t>环境的数据库。而</w:t>
+      </w:r>
+      <w:r>
+        <w:rPr>
+          <w:rFonts w:hint="eastAsia"/>
+        </w:rPr>
+        <w:t>在生产</w:t>
+      </w:r>
+      <w:r>
+        <w:t>环境中</w:t>
+      </w:r>
+      <w:r>
+        <w:rPr>
+          <w:rFonts w:hint="eastAsia"/>
+        </w:rPr>
+        <w:t>我们</w:t>
+      </w:r>
+      <w:r>
+        <w:t>需要将原有的配置更换为</w:t>
+      </w:r>
+      <w:r>
+        <w:rPr>
+          <w:rFonts w:hint="eastAsia"/>
+        </w:rPr>
+        <w:t>真实</w:t>
+      </w:r>
+      <w:r>
+        <w:t>的数据库。</w:t>
+      </w:r>
+      <w:r>
+        <w:rPr>
+          <w:rFonts w:hint="eastAsia"/>
+        </w:rPr>
+        <w:t>对于</w:t>
+      </w:r>
+      <w:r>
+        <w:t>分布式的系统来说，替换配置文件是一件非常麻烦的事，这里</w:t>
+      </w:r>
+      <w:r>
+        <w:rPr>
+          <w:rFonts w:hint="eastAsia"/>
+        </w:rPr>
+        <w:t>使用</w:t>
+      </w:r>
+      <w:r>
+        <w:t>一个配置中心来为</w:t>
+      </w:r>
+      <w:r>
+        <w:rPr>
+          <w:rFonts w:hint="eastAsia"/>
+        </w:rPr>
+        <w:t>服务</w:t>
+      </w:r>
+      <w:r>
+        <w:t>提供不同的配置。</w:t>
+      </w:r>
+    </w:p>
+    <w:p/>
+    <w:p>
+      <w:pPr>
+        <w:pStyle w:val="3"/>
+        <w:numPr>
+          <w:ilvl w:val="2"/>
+          <w:numId w:val="6"/>
+        </w:numPr>
+        <w:rPr>
+          <w:rFonts w:hint="eastAsia"/>
+        </w:rPr>
+      </w:pPr>
+      <w:bookmarkStart w:id="9" w:name="_Toc494665236"/>
+      <w:proofErr w:type="spellStart"/>
+      <w:r>
+        <w:t>application.properties</w:t>
+      </w:r>
+      <w:bookmarkEnd w:id="9"/>
+      <w:proofErr w:type="spellEnd"/>
+    </w:p>
+    <w:p>
+      <w:pPr>
+        <w:rPr>
+          <w:rFonts w:hint="eastAsia"/>
+        </w:rPr>
+      </w:pPr>
+      <w:r>
+        <w:rPr>
+          <w:rFonts w:hint="eastAsia"/>
+        </w:rPr>
+        <w:t>配置中心本身</w:t>
+      </w:r>
+      <w:r>
+        <w:t>就是一个服务</w:t>
+      </w:r>
+    </w:p>
+    <w:tbl>
+      <w:tblPr>
+        <w:tblStyle w:val="a8"/>
+        <w:tblW w:w="0" w:type="auto"/>
+        <w:shd w:val="clear" w:color="auto" w:fill="DEEAF6" w:themeFill="accent1" w:themeFillTint="33"/>
+        <w:tblLook w:val="04A0" w:firstRow="1" w:lastRow="0" w:firstColumn="1" w:lastColumn="0" w:noHBand="0" w:noVBand="1"/>
+      </w:tblPr>
+      <w:tblGrid>
+        <w:gridCol w:w="8296"/>
+      </w:tblGrid>
+      <w:tr>
+        <w:tc>
+          <w:tcPr>
+            <w:tcW w:w="8296" w:type="dxa"/>
+            <w:shd w:val="clear" w:color="auto" w:fill="DEEAF6" w:themeFill="accent1" w:themeFillTint="33"/>
+          </w:tcPr>
+          <w:p>
+            <w:pPr>
+              <w:autoSpaceDE w:val="0"/>
+              <w:autoSpaceDN w:val="0"/>
+              <w:adjustRightInd w:val="0"/>
+              <w:jc w:val="left"/>
+              <w:rPr>
+                <w:rFonts w:ascii="Consolas" w:hAnsi="Consolas" w:cs="Consolas"/>
+                <w:kern w:val="0"/>
+                <w:sz w:val="20"/>
+                <w:szCs w:val="20"/>
+              </w:rPr>
+            </w:pPr>
+            <w:proofErr w:type="spellStart"/>
+            <w:r>
+              <w:rPr>
+                <w:rFonts w:ascii="Consolas" w:hAnsi="Consolas" w:cs="Consolas"/>
+                <w:color w:val="000000"/>
+                <w:kern w:val="0"/>
+                <w:sz w:val="20"/>
+                <w:szCs w:val="20"/>
+              </w:rPr>
+              <w:t>server.port</w:t>
+            </w:r>
+            <w:proofErr w:type="spellEnd"/>
+            <w:r>
+              <w:rPr>
+                <w:rFonts w:ascii="Consolas" w:hAnsi="Consolas" w:cs="Consolas"/>
+                <w:color w:val="000000"/>
+                <w:kern w:val="0"/>
+                <w:sz w:val="20"/>
+                <w:szCs w:val="20"/>
+              </w:rPr>
+              <w:t>=</w:t>
+            </w:r>
+            <w:r>
+              <w:rPr>
+                <w:rFonts w:ascii="Consolas" w:hAnsi="Consolas" w:cs="Consolas"/>
+                <w:color w:val="2A00FF"/>
+                <w:kern w:val="0"/>
+                <w:sz w:val="20"/>
+                <w:szCs w:val="20"/>
+              </w:rPr>
+              <w:t>5555</w:t>
+            </w:r>
+            <w:r>
+              <w:rPr>
+                <w:rFonts w:ascii="Consolas" w:hAnsi="Consolas" w:cs="Consolas"/>
+                <w:color w:val="000000"/>
+                <w:kern w:val="0"/>
+                <w:sz w:val="20"/>
+                <w:szCs w:val="20"/>
+              </w:rPr>
+              <w:t xml:space="preserve">  </w:t>
+            </w:r>
+          </w:p>
+          <w:p>
+            <w:pPr>
+              <w:autoSpaceDE w:val="0"/>
+              <w:autoSpaceDN w:val="0"/>
+              <w:adjustRightInd w:val="0"/>
+              <w:jc w:val="left"/>
+              <w:rPr>
+                <w:rFonts w:ascii="Consolas" w:hAnsi="Consolas" w:cs="Consolas"/>
+                <w:kern w:val="0"/>
+                <w:sz w:val="20"/>
+                <w:szCs w:val="20"/>
+              </w:rPr>
+            </w:pPr>
+            <w:proofErr w:type="spellStart"/>
+            <w:r>
+              <w:rPr>
+                <w:rFonts w:ascii="Consolas" w:hAnsi="Consolas" w:cs="Consolas"/>
+                <w:color w:val="000000"/>
+                <w:kern w:val="0"/>
+                <w:sz w:val="20"/>
+                <w:szCs w:val="20"/>
+              </w:rPr>
+              <w:t>spring.profiles.active</w:t>
+            </w:r>
+            <w:proofErr w:type="spellEnd"/>
+            <w:r>
+              <w:rPr>
+                <w:rFonts w:ascii="Consolas" w:hAnsi="Consolas" w:cs="Consolas"/>
+                <w:color w:val="000000"/>
+                <w:kern w:val="0"/>
+                <w:sz w:val="20"/>
+                <w:szCs w:val="20"/>
+              </w:rPr>
+              <w:t>=</w:t>
+            </w:r>
+            <w:r>
+              <w:rPr>
+                <w:rFonts w:ascii="Consolas" w:hAnsi="Consolas" w:cs="Consolas"/>
+                <w:color w:val="2A00FF"/>
+                <w:kern w:val="0"/>
+                <w:sz w:val="20"/>
+                <w:szCs w:val="20"/>
+              </w:rPr>
+              <w:t>native</w:t>
+            </w:r>
+          </w:p>
+          <w:p>
+            <w:r>
+              <w:rPr>
+                <w:rFonts w:ascii="Consolas" w:hAnsi="Consolas" w:cs="Consolas"/>
+                <w:color w:val="000000"/>
+                <w:kern w:val="0"/>
+                <w:sz w:val="20"/>
+                <w:szCs w:val="20"/>
+              </w:rPr>
+              <w:t>spring.application.name=</w:t>
+            </w:r>
+            <w:proofErr w:type="spellStart"/>
+            <w:r>
+              <w:rPr>
+                <w:rFonts w:ascii="Consolas" w:hAnsi="Consolas" w:cs="Consolas"/>
+                <w:color w:val="2A00FF"/>
+                <w:kern w:val="0"/>
+                <w:sz w:val="20"/>
+                <w:szCs w:val="20"/>
+                <w:u w:val="single"/>
+              </w:rPr>
+              <w:t>conf</w:t>
+            </w:r>
+            <w:proofErr w:type="spellEnd"/>
+            <w:r>
+              <w:rPr>
+                <w:rFonts w:ascii="Consolas" w:hAnsi="Consolas" w:cs="Consolas"/>
+                <w:color w:val="000000"/>
+                <w:kern w:val="0"/>
+                <w:sz w:val="20"/>
+                <w:szCs w:val="20"/>
+              </w:rPr>
+              <w:t xml:space="preserve">  </w:t>
+            </w:r>
+          </w:p>
+        </w:tc>
+      </w:tr>
+    </w:tbl>
+    <w:p/>
+    <w:p>
+      <w:pPr>
+        <w:pStyle w:val="3"/>
+        <w:numPr>
+          <w:ilvl w:val="2"/>
+          <w:numId w:val="6"/>
+        </w:numPr>
+        <w:rPr>
+          <w:rFonts w:hint="eastAsia"/>
+        </w:rPr>
+      </w:pPr>
+      <w:bookmarkStart w:id="10" w:name="_Toc494665237"/>
+      <w:proofErr w:type="gramStart"/>
+      <w:r>
+        <w:t>application</w:t>
+      </w:r>
+      <w:r>
+        <w:t>-</w:t>
+      </w:r>
+      <w:proofErr w:type="spellStart"/>
+      <w:r>
+        <w:t>dev</w:t>
+      </w:r>
+      <w:r>
+        <w:t>.properties</w:t>
+      </w:r>
+      <w:bookmarkEnd w:id="10"/>
+      <w:proofErr w:type="spellEnd"/>
+      <w:proofErr w:type="gramEnd"/>
+    </w:p>
+    <w:p>
+      <w:pPr>
+        <w:rPr>
+          <w:rFonts w:hint="eastAsia"/>
+        </w:rPr>
+      </w:pPr>
+      <w:r>
+        <w:rPr>
+          <w:rFonts w:hint="eastAsia"/>
+        </w:rPr>
+        <w:t>添加配置</w:t>
+      </w:r>
+    </w:p>
+    <w:tbl>
+      <w:tblPr>
+        <w:tblStyle w:val="a8"/>
+        <w:tblW w:w="0" w:type="auto"/>
+        <w:shd w:val="clear" w:color="auto" w:fill="DEEAF6" w:themeFill="accent1" w:themeFillTint="33"/>
+        <w:tblLook w:val="04A0" w:firstRow="1" w:lastRow="0" w:firstColumn="1" w:lastColumn="0" w:noHBand="0" w:noVBand="1"/>
+      </w:tblPr>
+      <w:tblGrid>
+        <w:gridCol w:w="8296"/>
+      </w:tblGrid>
+      <w:tr>
+        <w:tc>
+          <w:tcPr>
+            <w:tcW w:w="8296" w:type="dxa"/>
+            <w:shd w:val="clear" w:color="auto" w:fill="DEEAF6" w:themeFill="accent1" w:themeFillTint="33"/>
+          </w:tcPr>
+          <w:p>
+            <w:pPr>
+              <w:autoSpaceDE w:val="0"/>
+              <w:autoSpaceDN w:val="0"/>
+              <w:adjustRightInd w:val="0"/>
+              <w:jc w:val="left"/>
+              <w:rPr>
+                <w:rFonts w:ascii="Consolas" w:hAnsi="Consolas" w:cs="Consolas"/>
+                <w:kern w:val="0"/>
+                <w:sz w:val="20"/>
+                <w:szCs w:val="20"/>
+              </w:rPr>
+            </w:pPr>
+            <w:r>
+              <w:rPr>
+                <w:rFonts w:ascii="Consolas" w:hAnsi="Consolas" w:cs="Consolas"/>
+                <w:color w:val="000000"/>
+                <w:kern w:val="0"/>
+                <w:sz w:val="20"/>
+                <w:szCs w:val="20"/>
+              </w:rPr>
+              <w:t>message1=</w:t>
+            </w:r>
+            <w:r>
+              <w:rPr>
+                <w:rFonts w:ascii="Consolas" w:hAnsi="Consolas" w:cs="Consolas"/>
+                <w:color w:val="2A00FF"/>
+                <w:kern w:val="0"/>
+                <w:sz w:val="20"/>
+                <w:szCs w:val="20"/>
+              </w:rPr>
+              <w:t>this</w:t>
+            </w:r>
+            <w:r>
+              <w:rPr>
+                <w:rFonts w:ascii="Consolas" w:hAnsi="Consolas" w:cs="Consolas"/>
+                <w:color w:val="000000"/>
+                <w:kern w:val="0"/>
+                <w:sz w:val="20"/>
+                <w:szCs w:val="20"/>
+              </w:rPr>
+              <w:t xml:space="preserve"> </w:t>
+            </w:r>
+            <w:r>
+              <w:rPr>
+                <w:rFonts w:ascii="Consolas" w:hAnsi="Consolas" w:cs="Consolas"/>
+                <w:color w:val="2A00FF"/>
+                <w:kern w:val="0"/>
+                <w:sz w:val="20"/>
+                <w:szCs w:val="20"/>
+              </w:rPr>
+              <w:t>is</w:t>
+            </w:r>
+            <w:r>
+              <w:rPr>
+                <w:rFonts w:ascii="Consolas" w:hAnsi="Consolas" w:cs="Consolas"/>
+                <w:color w:val="000000"/>
+                <w:kern w:val="0"/>
+                <w:sz w:val="20"/>
+                <w:szCs w:val="20"/>
+              </w:rPr>
+              <w:t xml:space="preserve"> </w:t>
+            </w:r>
+            <w:r>
+              <w:rPr>
+                <w:rFonts w:ascii="Consolas" w:hAnsi="Consolas" w:cs="Consolas"/>
+                <w:color w:val="2A00FF"/>
+                <w:kern w:val="0"/>
+                <w:sz w:val="20"/>
+                <w:szCs w:val="20"/>
+              </w:rPr>
+              <w:t>message</w:t>
+            </w:r>
+            <w:r>
+              <w:rPr>
+                <w:rFonts w:ascii="Consolas" w:hAnsi="Consolas" w:cs="Consolas"/>
+                <w:color w:val="000000"/>
+                <w:kern w:val="0"/>
+                <w:sz w:val="20"/>
+                <w:szCs w:val="20"/>
+              </w:rPr>
+              <w:t xml:space="preserve"> </w:t>
+            </w:r>
+            <w:r>
+              <w:rPr>
+                <w:rFonts w:ascii="Consolas" w:hAnsi="Consolas" w:cs="Consolas"/>
+                <w:color w:val="2A00FF"/>
+                <w:kern w:val="0"/>
+                <w:sz w:val="20"/>
+                <w:szCs w:val="20"/>
+              </w:rPr>
+              <w:t>one</w:t>
+            </w:r>
+          </w:p>
+          <w:p>
+            <w:r>
+              <w:rPr>
+                <w:rFonts w:ascii="Consolas" w:hAnsi="Consolas" w:cs="Consolas"/>
+                <w:color w:val="000000"/>
+                <w:kern w:val="0"/>
+                <w:sz w:val="20"/>
+                <w:szCs w:val="20"/>
+              </w:rPr>
+              <w:t>message2=</w:t>
+            </w:r>
+            <w:r>
+              <w:rPr>
+                <w:rFonts w:ascii="Consolas" w:hAnsi="Consolas" w:cs="Consolas"/>
+                <w:color w:val="2A00FF"/>
+                <w:kern w:val="0"/>
+                <w:sz w:val="20"/>
+                <w:szCs w:val="20"/>
+              </w:rPr>
+              <w:t>this</w:t>
+            </w:r>
+            <w:r>
+              <w:rPr>
+                <w:rFonts w:ascii="Consolas" w:hAnsi="Consolas" w:cs="Consolas"/>
+                <w:color w:val="000000"/>
+                <w:kern w:val="0"/>
+                <w:sz w:val="20"/>
+                <w:szCs w:val="20"/>
+              </w:rPr>
+              <w:t xml:space="preserve"> </w:t>
+            </w:r>
+            <w:r>
+              <w:rPr>
+                <w:rFonts w:ascii="Consolas" w:hAnsi="Consolas" w:cs="Consolas"/>
+                <w:color w:val="2A00FF"/>
+                <w:kern w:val="0"/>
+                <w:sz w:val="20"/>
+                <w:szCs w:val="20"/>
+              </w:rPr>
+              <w:t>is</w:t>
+            </w:r>
+            <w:r>
+              <w:rPr>
+                <w:rFonts w:ascii="Consolas" w:hAnsi="Consolas" w:cs="Consolas"/>
+                <w:color w:val="000000"/>
+                <w:kern w:val="0"/>
+                <w:sz w:val="20"/>
+                <w:szCs w:val="20"/>
+              </w:rPr>
+              <w:t xml:space="preserve"> </w:t>
+            </w:r>
+            <w:r>
+              <w:rPr>
+                <w:rFonts w:ascii="Consolas" w:hAnsi="Consolas" w:cs="Consolas"/>
+                <w:color w:val="2A00FF"/>
+                <w:kern w:val="0"/>
+                <w:sz w:val="20"/>
+                <w:szCs w:val="20"/>
+              </w:rPr>
+              <w:t>message</w:t>
+            </w:r>
+            <w:r>
+              <w:rPr>
+                <w:rFonts w:ascii="Consolas" w:hAnsi="Consolas" w:cs="Consolas"/>
+                <w:color w:val="000000"/>
+                <w:kern w:val="0"/>
+                <w:sz w:val="20"/>
+                <w:szCs w:val="20"/>
+              </w:rPr>
+              <w:t xml:space="preserve"> </w:t>
+            </w:r>
+            <w:r>
+              <w:rPr>
+                <w:rFonts w:ascii="Consolas" w:hAnsi="Consolas" w:cs="Consolas"/>
+                <w:color w:val="2A00FF"/>
+                <w:kern w:val="0"/>
+                <w:sz w:val="20"/>
+                <w:szCs w:val="20"/>
+              </w:rPr>
+              <w:t>two</w:t>
+            </w:r>
+          </w:p>
+        </w:tc>
+      </w:tr>
+    </w:tbl>
+    <w:p/>
+    <w:p>
+      <w:pPr>
+        <w:pStyle w:val="3"/>
+        <w:numPr>
+          <w:ilvl w:val="2"/>
+          <w:numId w:val="6"/>
+        </w:numPr>
+        <w:rPr>
+          <w:rFonts w:hint="eastAsia"/>
+        </w:rPr>
+      </w:pPr>
+      <w:bookmarkStart w:id="11" w:name="_Toc494665238"/>
+      <w:r>
+        <w:t>Application.java</w:t>
+      </w:r>
+      <w:bookmarkEnd w:id="11"/>
+    </w:p>
+    <w:p>
+      <w:pPr>
+        <w:rPr>
+          <w:rFonts w:ascii="楷体" w:eastAsia="楷体" w:hAnsi="楷体"/>
+        </w:rPr>
+      </w:pPr>
+      <w:proofErr w:type="spellStart"/>
+      <w:r>
+        <w:rPr>
+          <w:rFonts w:ascii="楷体" w:eastAsia="楷体" w:hAnsi="楷体" w:hint="eastAsia"/>
+        </w:rPr>
+        <w:t>Springboot</w:t>
+      </w:r>
+      <w:proofErr w:type="spellEnd"/>
+      <w:r>
+        <w:rPr>
+          <w:rFonts w:ascii="楷体" w:eastAsia="楷体" w:hAnsi="楷体" w:hint="eastAsia"/>
+        </w:rPr>
+        <w:t>启动function</w:t>
+      </w:r>
+    </w:p>
+    <w:tbl>
+      <w:tblPr>
+        <w:tblStyle w:val="a8"/>
+        <w:tblW w:w="0" w:type="auto"/>
+        <w:shd w:val="clear" w:color="auto" w:fill="DEEAF6" w:themeFill="accent1" w:themeFillTint="33"/>
+        <w:tblLook w:val="04A0" w:firstRow="1" w:lastRow="0" w:firstColumn="1" w:lastColumn="0" w:noHBand="0" w:noVBand="1"/>
+      </w:tblPr>
+      <w:tblGrid>
+        <w:gridCol w:w="8296"/>
+      </w:tblGrid>
+      <w:tr>
+        <w:tc>
+          <w:tcPr>
+            <w:tcW w:w="8296" w:type="dxa"/>
+            <w:shd w:val="clear" w:color="auto" w:fill="DEEAF6" w:themeFill="accent1" w:themeFillTint="33"/>
+          </w:tcPr>
+          <w:p>
+            <w:r>
+              <w:t xml:space="preserve">package </w:t>
+            </w:r>
+            <w:proofErr w:type="spellStart"/>
+            <w:r>
+              <w:t>com.dockerloud.regcenter.app</w:t>
+            </w:r>
+            <w:proofErr w:type="spellEnd"/>
+            <w:r>
+              <w:t>;</w:t>
+            </w:r>
+          </w:p>
+          <w:p>
+            <w:r>
+              <w:t>import …</w:t>
+            </w:r>
+          </w:p>
+          <w:p>
+            <w:r>
+              <w:t>@</w:t>
+            </w:r>
+            <w:proofErr w:type="spellStart"/>
+            <w:r>
+              <w:t>SpringBootApplication</w:t>
+            </w:r>
+            <w:proofErr w:type="spellEnd"/>
+          </w:p>
+          <w:p>
+            <w:r>
+              <w:t>@</w:t>
+            </w:r>
+            <w:proofErr w:type="spellStart"/>
+            <w:r>
+              <w:t>EnableEurekaServer</w:t>
+            </w:r>
+            <w:proofErr w:type="spellEnd"/>
+          </w:p>
+          <w:p>
+            <w:r>
+              <w:t>public class Application {</w:t>
+            </w:r>
+          </w:p>
+          <w:p>
+            <w:r>
+              <w:t xml:space="preserve">    public static void main(String[] </w:t>
+            </w:r>
+            <w:proofErr w:type="spellStart"/>
+            <w:r>
+              <w:t>args</w:t>
+            </w:r>
+            <w:proofErr w:type="spellEnd"/>
+            <w:r>
+              <w:t>) {</w:t>
+            </w:r>
+          </w:p>
+          <w:p>
+            <w:r>
+              <w:t xml:space="preserve">        </w:t>
+            </w:r>
+            <w:proofErr w:type="spellStart"/>
+            <w:r>
+              <w:t>SpringApplication.run</w:t>
+            </w:r>
+            <w:proofErr w:type="spellEnd"/>
+            <w:r>
+              <w:t>(</w:t>
+            </w:r>
+            <w:proofErr w:type="spellStart"/>
+            <w:r>
+              <w:t>Application.class</w:t>
+            </w:r>
+            <w:proofErr w:type="spellEnd"/>
+            <w:r>
+              <w:t xml:space="preserve">, </w:t>
+            </w:r>
+            <w:proofErr w:type="spellStart"/>
+            <w:r>
+              <w:t>args</w:t>
+            </w:r>
+            <w:proofErr w:type="spellEnd"/>
+            <w:r>
+              <w:t>);</w:t>
+            </w:r>
+          </w:p>
+          <w:p>
+            <w:r>
+              <w:t xml:space="preserve">    }</w:t>
+            </w:r>
+          </w:p>
+          <w:p>
+            <w:r>
+              <w:t>}</w:t>
+            </w:r>
+          </w:p>
+        </w:tc>
+      </w:tr>
+    </w:tbl>
+    <w:p>
+      <w:pPr>
         <w:rPr>
           <w:rFonts w:hint="eastAsia"/>
         </w:rPr>
@@ -2951,7 +4195,7 @@
                 <w:bCs/>
                 <w:noProof/>
               </w:rPr>
-              <w:t>5</w:t>
+              <w:t>7</w:t>
             </w:r>
             <w:r>
               <w:rPr>
@@ -2999,7 +4243,7 @@
                 <w:bCs/>
                 <w:noProof/>
               </w:rPr>
-              <w:t>6</w:t>
+              <w:t>7</w:t>
             </w:r>
             <w:r>
               <w:rPr>
@@ -3247,6 +4491,119 @@
     </w:lvl>
   </w:abstractNum>
   <w:abstractNum w:abstractNumId="2">
+    <w:nsid w:val="44E3750C"/>
+    <w:multiLevelType w:val="multilevel"/>
+    <w:tmpl w:val="4DAE8DE4"/>
+    <w:lvl w:ilvl="0">
+      <w:start w:val="2"/>
+      <w:numFmt w:val="decimal"/>
+      <w:lvlText w:val="%1"/>
+      <w:lvlJc w:val="left"/>
+      <w:pPr>
+        <w:ind w:left="675" w:hanging="675"/>
+      </w:pPr>
+      <w:rPr>
+        <w:rFonts w:hint="default"/>
+      </w:rPr>
+    </w:lvl>
+    <w:lvl w:ilvl="1">
+      <w:start w:val="1"/>
+      <w:numFmt w:val="decimal"/>
+      <w:lvlText w:val="%1.%2"/>
+      <w:lvlJc w:val="left"/>
+      <w:pPr>
+        <w:ind w:left="720" w:hanging="720"/>
+      </w:pPr>
+      <w:rPr>
+        <w:rFonts w:hint="default"/>
+      </w:rPr>
+    </w:lvl>
+    <w:lvl w:ilvl="2">
+      <w:start w:val="2"/>
+      <w:numFmt w:val="decimal"/>
+      <w:lvlText w:val="%1.%2.%3"/>
+      <w:lvlJc w:val="left"/>
+      <w:pPr>
+        <w:ind w:left="720" w:hanging="720"/>
+      </w:pPr>
+      <w:rPr>
+        <w:rFonts w:hint="default"/>
+      </w:rPr>
+    </w:lvl>
+    <w:lvl w:ilvl="3">
+      <w:start w:val="1"/>
+      <w:numFmt w:val="decimal"/>
+      <w:lvlText w:val="%1.%2.%3.%4"/>
+      <w:lvlJc w:val="left"/>
+      <w:pPr>
+        <w:ind w:left="1080" w:hanging="1080"/>
+      </w:pPr>
+      <w:rPr>
+        <w:rFonts w:hint="default"/>
+      </w:rPr>
+    </w:lvl>
+    <w:lvl w:ilvl="4">
+      <w:start w:val="1"/>
+      <w:numFmt w:val="decimal"/>
+      <w:lvlText w:val="%1.%2.%3.%4.%5"/>
+      <w:lvlJc w:val="left"/>
+      <w:pPr>
+        <w:ind w:left="1440" w:hanging="1440"/>
+      </w:pPr>
+      <w:rPr>
+        <w:rFonts w:hint="default"/>
+      </w:rPr>
+    </w:lvl>
+    <w:lvl w:ilvl="5">
+      <w:start w:val="1"/>
+      <w:numFmt w:val="decimal"/>
+      <w:lvlText w:val="%1.%2.%3.%4.%5.%6"/>
+      <w:lvlJc w:val="left"/>
+      <w:pPr>
+        <w:ind w:left="1440" w:hanging="1440"/>
+      </w:pPr>
+      <w:rPr>
+        <w:rFonts w:hint="default"/>
+      </w:rPr>
+    </w:lvl>
+    <w:lvl w:ilvl="6">
+      <w:start w:val="1"/>
+      <w:numFmt w:val="decimal"/>
+      <w:lvlText w:val="%1.%2.%3.%4.%5.%6.%7"/>
+      <w:lvlJc w:val="left"/>
+      <w:pPr>
+        <w:ind w:left="1800" w:hanging="1800"/>
+      </w:pPr>
+      <w:rPr>
+        <w:rFonts w:hint="default"/>
+      </w:rPr>
+    </w:lvl>
+    <w:lvl w:ilvl="7">
+      <w:start w:val="1"/>
+      <w:numFmt w:val="decimal"/>
+      <w:lvlText w:val="%1.%2.%3.%4.%5.%6.%7.%8"/>
+      <w:lvlJc w:val="left"/>
+      <w:pPr>
+        <w:ind w:left="2160" w:hanging="2160"/>
+      </w:pPr>
+      <w:rPr>
+        <w:rFonts w:hint="default"/>
+      </w:rPr>
+    </w:lvl>
+    <w:lvl w:ilvl="8">
+      <w:start w:val="1"/>
+      <w:numFmt w:val="decimal"/>
+      <w:lvlText w:val="%1.%2.%3.%4.%5.%6.%7.%8.%9"/>
+      <w:lvlJc w:val="left"/>
+      <w:pPr>
+        <w:ind w:left="2160" w:hanging="2160"/>
+      </w:pPr>
+      <w:rPr>
+        <w:rFonts w:hint="default"/>
+      </w:rPr>
+    </w:lvl>
+  </w:abstractNum>
+  <w:abstractNum w:abstractNumId="3">
     <w:nsid w:val="53372848"/>
     <w:multiLevelType w:val="hybridMultilevel"/>
     <w:tmpl w:val="3E4A1312"/>
@@ -3359,7 +4716,120 @@
       </w:rPr>
     </w:lvl>
   </w:abstractNum>
-  <w:abstractNum w:abstractNumId="3">
+  <w:abstractNum w:abstractNumId="4">
+    <w:nsid w:val="5B692142"/>
+    <w:multiLevelType w:val="multilevel"/>
+    <w:tmpl w:val="53AEC6CE"/>
+    <w:lvl w:ilvl="0">
+      <w:start w:val="2"/>
+      <w:numFmt w:val="decimal"/>
+      <w:lvlText w:val="%1"/>
+      <w:lvlJc w:val="left"/>
+      <w:pPr>
+        <w:ind w:left="675" w:hanging="675"/>
+      </w:pPr>
+      <w:rPr>
+        <w:rFonts w:hint="default"/>
+      </w:rPr>
+    </w:lvl>
+    <w:lvl w:ilvl="1">
+      <w:start w:val="1"/>
+      <w:numFmt w:val="decimal"/>
+      <w:lvlText w:val="%1.%2"/>
+      <w:lvlJc w:val="left"/>
+      <w:pPr>
+        <w:ind w:left="720" w:hanging="720"/>
+      </w:pPr>
+      <w:rPr>
+        <w:rFonts w:hint="default"/>
+      </w:rPr>
+    </w:lvl>
+    <w:lvl w:ilvl="2">
+      <w:start w:val="1"/>
+      <w:numFmt w:val="decimal"/>
+      <w:lvlText w:val="%1.%2.%3"/>
+      <w:lvlJc w:val="left"/>
+      <w:pPr>
+        <w:ind w:left="720" w:hanging="720"/>
+      </w:pPr>
+      <w:rPr>
+        <w:rFonts w:hint="default"/>
+      </w:rPr>
+    </w:lvl>
+    <w:lvl w:ilvl="3">
+      <w:start w:val="1"/>
+      <w:numFmt w:val="decimal"/>
+      <w:lvlText w:val="%1.%2.%3.%4"/>
+      <w:lvlJc w:val="left"/>
+      <w:pPr>
+        <w:ind w:left="1080" w:hanging="1080"/>
+      </w:pPr>
+      <w:rPr>
+        <w:rFonts w:hint="default"/>
+      </w:rPr>
+    </w:lvl>
+    <w:lvl w:ilvl="4">
+      <w:start w:val="1"/>
+      <w:numFmt w:val="decimal"/>
+      <w:lvlText w:val="%1.%2.%3.%4.%5"/>
+      <w:lvlJc w:val="left"/>
+      <w:pPr>
+        <w:ind w:left="1440" w:hanging="1440"/>
+      </w:pPr>
+      <w:rPr>
+        <w:rFonts w:hint="default"/>
+      </w:rPr>
+    </w:lvl>
+    <w:lvl w:ilvl="5">
+      <w:start w:val="1"/>
+      <w:numFmt w:val="decimal"/>
+      <w:lvlText w:val="%1.%2.%3.%4.%5.%6"/>
+      <w:lvlJc w:val="left"/>
+      <w:pPr>
+        <w:ind w:left="1440" w:hanging="1440"/>
+      </w:pPr>
+      <w:rPr>
+        <w:rFonts w:hint="default"/>
+      </w:rPr>
+    </w:lvl>
+    <w:lvl w:ilvl="6">
+      <w:start w:val="1"/>
+      <w:numFmt w:val="decimal"/>
+      <w:lvlText w:val="%1.%2.%3.%4.%5.%6.%7"/>
+      <w:lvlJc w:val="left"/>
+      <w:pPr>
+        <w:ind w:left="1800" w:hanging="1800"/>
+      </w:pPr>
+      <w:rPr>
+        <w:rFonts w:hint="default"/>
+      </w:rPr>
+    </w:lvl>
+    <w:lvl w:ilvl="7">
+      <w:start w:val="1"/>
+      <w:numFmt w:val="decimal"/>
+      <w:lvlText w:val="%1.%2.%3.%4.%5.%6.%7.%8"/>
+      <w:lvlJc w:val="left"/>
+      <w:pPr>
+        <w:ind w:left="2160" w:hanging="2160"/>
+      </w:pPr>
+      <w:rPr>
+        <w:rFonts w:hint="default"/>
+      </w:rPr>
+    </w:lvl>
+    <w:lvl w:ilvl="8">
+      <w:start w:val="1"/>
+      <w:numFmt w:val="decimal"/>
+      <w:lvlText w:val="%1.%2.%3.%4.%5.%6.%7.%8.%9"/>
+      <w:lvlJc w:val="left"/>
+      <w:pPr>
+        <w:ind w:left="2160" w:hanging="2160"/>
+      </w:pPr>
+      <w:rPr>
+        <w:rFonts w:hint="default"/>
+      </w:rPr>
+    </w:lvl>
+  </w:abstractNum>
+  <w:abstractNum w:abstractNumId="5">
     <w:nsid w:val="66406DB3"/>
     <w:multiLevelType w:val="hybridMultilevel"/>
     <w:tmpl w:val="F96433D6"/>
@@ -3448,7 +4918,7 @@
       </w:pPr>
     </w:lvl>
   </w:abstractNum>
-  <w:abstractNum w:abstractNumId="4">
+  <w:abstractNum w:abstractNumId="6">
     <w:nsid w:val="6E0B68FF"/>
     <w:multiLevelType w:val="multilevel"/>
     <w:tmpl w:val="D2848CC4"/>
@@ -3569,20 +5039,142 @@
       </w:rPr>
     </w:lvl>
   </w:abstractNum>
+  <w:abstractNum w:abstractNumId="7">
+    <w:nsid w:val="741E7148"/>
+    <w:multiLevelType w:val="multilevel"/>
+    <w:tmpl w:val="51EC24EE"/>
+    <w:lvl w:ilvl="0">
+      <w:start w:val="2"/>
+      <w:numFmt w:val="decimal"/>
+      <w:lvlText w:val="%1"/>
+      <w:lvlJc w:val="left"/>
+      <w:pPr>
+        <w:ind w:left="675" w:hanging="675"/>
+      </w:pPr>
+      <w:rPr>
+        <w:rFonts w:hint="default"/>
+      </w:rPr>
+    </w:lvl>
+    <w:lvl w:ilvl="1">
+      <w:start w:val="2"/>
+      <w:numFmt w:val="decimal"/>
+      <w:lvlText w:val="%1.%2"/>
+      <w:lvlJc w:val="left"/>
+      <w:pPr>
+        <w:ind w:left="720" w:hanging="720"/>
+      </w:pPr>
+      <w:rPr>
+        <w:rFonts w:hint="default"/>
+      </w:rPr>
+    </w:lvl>
+    <w:lvl w:ilvl="2">
+      <w:start w:val="1"/>
+      <w:numFmt w:val="decimal"/>
+      <w:lvlText w:val="%1.%2.%3"/>
+      <w:lvlJc w:val="left"/>
+      <w:pPr>
+        <w:ind w:left="720" w:hanging="720"/>
+      </w:pPr>
+      <w:rPr>
+        <w:rFonts w:hint="default"/>
+      </w:rPr>
+    </w:lvl>
+    <w:lvl w:ilvl="3">
+      <w:start w:val="1"/>
+      <w:numFmt w:val="decimal"/>
+      <w:lvlText w:val="%1.%2.%3.%4"/>
+      <w:lvlJc w:val="left"/>
+      <w:pPr>
+        <w:ind w:left="1080" w:hanging="1080"/>
+      </w:pPr>
+      <w:rPr>
+        <w:rFonts w:hint="default"/>
+      </w:rPr>
+    </w:lvl>
+    <w:lvl w:ilvl="4">
+      <w:start w:val="1"/>
+      <w:numFmt w:val="decimal"/>
+      <w:lvlText w:val="%1.%2.%3.%4.%5"/>
+      <w:lvlJc w:val="left"/>
+      <w:pPr>
+        <w:ind w:left="1440" w:hanging="1440"/>
+      </w:pPr>
+      <w:rPr>
+        <w:rFonts w:hint="default"/>
+      </w:rPr>
+    </w:lvl>
+    <w:lvl w:ilvl="5">
+      <w:start w:val="1"/>
+      <w:numFmt w:val="decimal"/>
+      <w:lvlText w:val="%1.%2.%3.%4.%5.%6"/>
+      <w:lvlJc w:val="left"/>
+      <w:pPr>
+        <w:ind w:left="1440" w:hanging="1440"/>
+      </w:pPr>
+      <w:rPr>
+        <w:rFonts w:hint="default"/>
+      </w:rPr>
+    </w:lvl>
+    <w:lvl w:ilvl="6">
+      <w:start w:val="1"/>
+      <w:numFmt w:val="decimal"/>
+      <w:lvlText w:val="%1.%2.%3.%4.%5.%6.%7"/>
+      <w:lvlJc w:val="left"/>
+      <w:pPr>
+        <w:ind w:left="1800" w:hanging="1800"/>
+      </w:pPr>
+      <w:rPr>
+        <w:rFonts w:hint="default"/>
+      </w:rPr>
+    </w:lvl>
+    <w:lvl w:ilvl="7">
+      <w:start w:val="1"/>
+      <w:numFmt w:val="decimal"/>
+      <w:lvlText w:val="%1.%2.%3.%4.%5.%6.%7.%8"/>
+      <w:lvlJc w:val="left"/>
+      <w:pPr>
+        <w:ind w:left="2160" w:hanging="2160"/>
+      </w:pPr>
+      <w:rPr>
+        <w:rFonts w:hint="default"/>
+      </w:rPr>
+    </w:lvl>
+    <w:lvl w:ilvl="8">
+      <w:start w:val="1"/>
+      <w:numFmt w:val="decimal"/>
+      <w:lvlText w:val="%1.%2.%3.%4.%5.%6.%7.%8.%9"/>
+      <w:lvlJc w:val="left"/>
+      <w:pPr>
+        <w:ind w:left="2160" w:hanging="2160"/>
+      </w:pPr>
+      <w:rPr>
+        <w:rFonts w:hint="default"/>
+      </w:rPr>
+    </w:lvl>
+  </w:abstractNum>
   <w:num w:numId="1">
     <w:abstractNumId w:val="0"/>
   </w:num>
   <w:num w:numId="2">
+    <w:abstractNumId w:val="5"/>
+  </w:num>
+  <w:num w:numId="3">
     <w:abstractNumId w:val="3"/>
   </w:num>
-  <w:num w:numId="3">
-    <w:abstractNumId w:val="2"/>
-  </w:num>
   <w:num w:numId="4">
-    <w:abstractNumId w:val="4"/>
+    <w:abstractNumId w:val="6"/>
   </w:num>
   <w:num w:numId="5">
     <w:abstractNumId w:val="1"/>
+  </w:num>
+  <w:num w:numId="6">
+    <w:abstractNumId w:val="7"/>
+  </w:num>
+  <w:num w:numId="7">
+    <w:abstractNumId w:val="2"/>
+  </w:num>
+  <w:num w:numId="8">
+    <w:abstractNumId w:val="4"/>
   </w:num>
 </w:numbering>
 </file>
@@ -4305,6 +5897,27 @@
       <w:ind w:leftChars="400" w:left="840"/>
     </w:pPr>
   </w:style>
+  <w:style w:type="paragraph" w:styleId="a9">
+    <w:name w:val="Date"/>
+    <w:basedOn w:val="a"/>
+    <w:next w:val="a"/>
+    <w:link w:val="Char2"/>
+    <w:uiPriority w:val="99"/>
+    <w:semiHidden/>
+    <w:unhideWhenUsed/>
+    <w:rsid w:val="001B2658"/>
+    <w:pPr>
+      <w:ind w:leftChars="2500" w:left="100"/>
+    </w:pPr>
+  </w:style>
+  <w:style w:type="character" w:customStyle="1" w:styleId="Char2">
+    <w:name w:val="日期 Char"/>
+    <w:basedOn w:val="a0"/>
+    <w:link w:val="a9"/>
+    <w:uiPriority w:val="99"/>
+    <w:semiHidden/>
+    <w:rsid w:val="001B2658"/>
+  </w:style>
 </w:styles>
 </file>
 
@@ -4613,6 +6226,13 @@
     <w:pitch w:val="fixed"/>
     <w:sig w:usb0="800002BF" w:usb1="38CF7CFA" w:usb2="00000016" w:usb3="00000000" w:csb0="00040001" w:csb1="00000000"/>
   </w:font>
+  <w:font w:name="Consolas">
+    <w:panose1 w:val="020B0609020204030204"/>
+    <w:charset w:val="00"/>
+    <w:family w:val="modern"/>
+    <w:pitch w:val="fixed"/>
+    <w:sig w:usb0="E10002FF" w:usb1="4000FCFF" w:usb2="00000009" w:usb3="00000000" w:csb0="0000019F" w:csb1="00000000"/>
+  </w:font>
 </w:fonts>
 </file>
 
@@ -4642,6 +6262,7 @@
   </w:compat>
   <w:rsids>
     <w:rsidRoot w:val="00E652E7"/>
+    <w:rsid w:val="003D3C12"/>
     <w:rsid w:val="00493DFC"/>
     <w:rsid w:val="0054110B"/>
     <w:rsid w:val="00A00F19"/>
@@ -5451,7 +7072,7 @@
 </file>
 
 <file path=customXml/itemProps2.xml><?xml version="1.0" encoding="utf-8"?>
-<ds:datastoreItem xmlns:ds="http://schemas.openxmlformats.org/officeDocument/2006/customXml" ds:itemID="{6C4EC5EA-67E0-4641-A39F-6385D8F7022D}">
+<ds:datastoreItem xmlns:ds="http://schemas.openxmlformats.org/officeDocument/2006/customXml" ds:itemID="{480C90E5-2DA2-49F4-8419-5332371803C9}">
   <ds:schemaRefs>
     <ds:schemaRef ds:uri="http://schemas.openxmlformats.org/officeDocument/2006/bibliography"/>
   </ds:schemaRefs>

</xml_diff>